<commit_message>
Added 2 new roles to db. Realized in programm. Added some docs. Maked new backup
</commit_message>
<xml_diff>
--- a/Docs/03.ЛЗ.docx
+++ b/Docs/03.ЛЗ.docx
@@ -609,7 +609,15 @@
           <w:szCs w:val="28"/>
           <w:lang w:eastAsia="ru-RU"/>
         </w:rPr>
-        <w:t>20</w:t>
+        <w:t>2</w:t>
+      </w:r>
+      <w:r>
+        <w:rPr>
+          <w:rFonts w:eastAsia="Times New Roman"/>
+          <w:szCs w:val="28"/>
+          <w:lang w:eastAsia="ru-RU"/>
+        </w:rPr>
+        <w:t>2</w:t>
       </w:r>
       <w:r>
         <w:rPr>
@@ -746,33 +754,76 @@
           <w:szCs w:val="28"/>
           <w:lang w:eastAsia="ru-RU"/>
         </w:rPr>
-        <w:t xml:space="preserve">– утверждена приказом по университету от </w:t>
-      </w:r>
-      <w:bookmarkStart w:id="0" w:name="_GoBack"/>
-      <w:bookmarkEnd w:id="0"/>
-      <w:r>
-        <w:rPr>
-          <w:rFonts w:eastAsia="Times New Roman"/>
-          <w:szCs w:val="28"/>
-          <w:highlight w:val="red"/>
-          <w:lang w:eastAsia="ru-RU"/>
-        </w:rPr>
-        <w:t>25 января</w:t>
-      </w:r>
-      <w:r>
-        <w:rPr>
-          <w:rFonts w:eastAsia="Times New Roman"/>
-          <w:szCs w:val="28"/>
-          <w:highlight w:val="red"/>
-          <w:lang w:eastAsia="ru-RU"/>
-        </w:rPr>
-        <w:t xml:space="preserve"> 2015 г. № 177</w:t>
-      </w:r>
-      <w:r>
-        <w:rPr>
-          <w:rFonts w:eastAsia="Times New Roman"/>
-          <w:szCs w:val="28"/>
-          <w:highlight w:val="red"/>
+        <w:t xml:space="preserve">– утверждена приказом по университету </w:t>
+      </w:r>
+      <w:r>
+        <w:rPr>
+          <w:rFonts w:eastAsia="Times New Roman"/>
+          <w:szCs w:val="28"/>
+          <w:lang w:eastAsia="ru-RU"/>
+        </w:rPr>
+        <w:t xml:space="preserve">от </w:t>
+      </w:r>
+      <w:r>
+        <w:rPr>
+          <w:rFonts w:eastAsia="Times New Roman"/>
+          <w:szCs w:val="28"/>
+          <w:lang w:eastAsia="ru-RU"/>
+        </w:rPr>
+        <w:t>1</w:t>
+      </w:r>
+      <w:r>
+        <w:rPr>
+          <w:rFonts w:eastAsia="Times New Roman"/>
+          <w:szCs w:val="28"/>
+          <w:lang w:eastAsia="ru-RU"/>
+        </w:rPr>
+        <w:t xml:space="preserve"> </w:t>
+      </w:r>
+      <w:r>
+        <w:rPr>
+          <w:rFonts w:eastAsia="Times New Roman"/>
+          <w:szCs w:val="28"/>
+          <w:lang w:eastAsia="ru-RU"/>
+        </w:rPr>
+        <w:t>апреля</w:t>
+      </w:r>
+      <w:r>
+        <w:rPr>
+          <w:rFonts w:eastAsia="Times New Roman"/>
+          <w:szCs w:val="28"/>
+          <w:lang w:eastAsia="ru-RU"/>
+        </w:rPr>
+        <w:t xml:space="preserve"> 20</w:t>
+      </w:r>
+      <w:r>
+        <w:rPr>
+          <w:rFonts w:eastAsia="Times New Roman"/>
+          <w:szCs w:val="28"/>
+          <w:lang w:eastAsia="ru-RU"/>
+        </w:rPr>
+        <w:t>22</w:t>
+      </w:r>
+      <w:r>
+        <w:rPr>
+          <w:rFonts w:eastAsia="Times New Roman"/>
+          <w:szCs w:val="28"/>
+          <w:lang w:eastAsia="ru-RU"/>
+        </w:rPr>
+        <w:t xml:space="preserve"> г. № </w:t>
+      </w:r>
+      <w:r>
+        <w:rPr>
+          <w:rFonts w:eastAsia="Times New Roman"/>
+          <w:szCs w:val="28"/>
+          <w:lang w:eastAsia="ru-RU"/>
+        </w:rPr>
+        <w:t>892</w:t>
+      </w:r>
+      <w:r>
+        <w:rPr>
+          <w:rFonts w:eastAsia="Times New Roman"/>
+          <w:szCs w:val="28"/>
           <w:lang w:eastAsia="ru-RU"/>
         </w:rPr>
         <w:t>-с</w:t>
@@ -781,7 +832,6 @@
         <w:rPr>
           <w:rFonts w:eastAsia="Times New Roman"/>
           <w:szCs w:val="28"/>
-          <w:highlight w:val="red"/>
           <w:lang w:eastAsia="ru-RU"/>
         </w:rPr>
         <w:t>.</w:t>
@@ -3536,6 +3586,8 @@
         </w:rPr>
         <w:t xml:space="preserve">а выдачи задания: </w:t>
       </w:r>
+      <w:bookmarkStart w:id="0" w:name="_GoBack"/>
+      <w:bookmarkEnd w:id="0"/>
       <w:r>
         <w:rPr>
           <w:rFonts w:eastAsia="Times New Roman"/>
@@ -3543,7 +3595,7 @@
           <w:highlight w:val="red"/>
           <w:lang w:eastAsia="ru-RU"/>
         </w:rPr>
-        <w:t>23.03.</w:t>
+        <w:t>01</w:t>
       </w:r>
       <w:r>
         <w:rPr>
@@ -3552,7 +3604,43 @@
           <w:highlight w:val="red"/>
           <w:lang w:eastAsia="ru-RU"/>
         </w:rPr>
-        <w:t>20</w:t>
+        <w:t>.0</w:t>
+      </w:r>
+      <w:r>
+        <w:rPr>
+          <w:rFonts w:eastAsia="Times New Roman"/>
+          <w:szCs w:val="28"/>
+          <w:highlight w:val="red"/>
+          <w:lang w:eastAsia="ru-RU"/>
+        </w:rPr>
+        <w:t>4</w:t>
+      </w:r>
+      <w:r>
+        <w:rPr>
+          <w:rFonts w:eastAsia="Times New Roman"/>
+          <w:szCs w:val="28"/>
+          <w:highlight w:val="red"/>
+          <w:lang w:eastAsia="ru-RU"/>
+        </w:rPr>
+        <w:t>.</w:t>
+      </w:r>
+      <w:r>
+        <w:rPr>
+          <w:rFonts w:eastAsia="Times New Roman"/>
+          <w:szCs w:val="28"/>
+          <w:highlight w:val="red"/>
+          <w:lang w:eastAsia="ru-RU"/>
+        </w:rPr>
+        <w:t>2</w:t>
+      </w:r>
+      <w:r>
+        <w:rPr>
+          <w:rFonts w:eastAsia="Times New Roman"/>
+          <w:szCs w:val="28"/>
+          <w:highlight w:val="red"/>
+          <w:lang w:eastAsia="ru-RU"/>
+        </w:rPr>
+        <w:t>2</w:t>
       </w:r>
     </w:p>
     <w:p>
@@ -11082,7 +11170,7 @@
 </file>
 
 <file path=customXml/itemProps1.xml><?xml version="1.0" encoding="utf-8"?>
-<ds:datastoreItem xmlns:ds="http://schemas.openxmlformats.org/officeDocument/2006/customXml" ds:itemID="{6857E2DE-4D3E-467B-AC05-1FF4D4851C06}">
+<ds:datastoreItem xmlns:ds="http://schemas.openxmlformats.org/officeDocument/2006/customXml" ds:itemID="{0BB1006E-3337-48F8-AD6E-0755B4408ADD}">
   <ds:schemaRefs>
     <ds:schemaRef ds:uri="http://schemas.openxmlformats.org/officeDocument/2006/bibliography"/>
   </ds:schemaRefs>

</xml_diff>

<commit_message>
Added average marks for all windows
</commit_message>
<xml_diff>
--- a/Docs/03.ЛЗ.docx
+++ b/Docs/03.ЛЗ.docx
@@ -1185,34 +1185,22 @@
         </w:rPr>
         <w:t>«</w:t>
       </w:r>
-      <w:proofErr w:type="gramStart"/>
+      <w:r>
+        <w:rPr>
+          <w:rFonts w:eastAsia="Times New Roman"/>
+          <w:szCs w:val="28"/>
+          <w:lang w:eastAsia="ru-RU"/>
+        </w:rPr>
+        <w:t xml:space="preserve">Яндекс </w:t>
+      </w:r>
       <w:r>
         <w:rPr>
           <w:rFonts w:eastAsia="Times New Roman"/>
           <w:szCs w:val="28"/>
           <w:lang w:val="en-US" w:eastAsia="ru-RU"/>
         </w:rPr>
-        <w:t>passport</w:t>
-      </w:r>
-      <w:r>
-        <w:rPr>
-          <w:rFonts w:eastAsia="Times New Roman"/>
-          <w:szCs w:val="28"/>
-          <w:lang w:eastAsia="ru-RU"/>
-        </w:rPr>
-        <w:t>.</w:t>
-      </w:r>
-      <w:proofErr w:type="spellStart"/>
-      <w:r>
-        <w:rPr>
-          <w:rFonts w:eastAsia="Times New Roman"/>
-          <w:szCs w:val="28"/>
-          <w:lang w:val="en-US" w:eastAsia="ru-RU"/>
-        </w:rPr>
-        <w:t>yandex</w:t>
-      </w:r>
-      <w:proofErr w:type="spellEnd"/>
-      <w:proofErr w:type="gramEnd"/>
+        <w:t>ID</w:t>
+      </w:r>
       <w:r>
         <w:rPr>
           <w:rFonts w:eastAsia="Times New Roman"/>
@@ -1220,14 +1208,6 @@
           <w:lang w:eastAsia="ru-RU"/>
         </w:rPr>
         <w:t>»</w:t>
-      </w:r>
-      <w:r>
-        <w:rPr>
-          <w:rFonts w:eastAsia="Times New Roman"/>
-          <w:szCs w:val="28"/>
-          <w:lang w:eastAsia="ru-RU"/>
-        </w:rPr>
-        <w:t xml:space="preserve"> </w:t>
       </w:r>
       <w:r>
         <w:rPr>
@@ -1300,6 +1280,8 @@
         </w:rPr>
         <w:t>++.</w:t>
       </w:r>
+      <w:bookmarkStart w:id="0" w:name="_GoBack"/>
+      <w:bookmarkEnd w:id="0"/>
     </w:p>
     <w:p>
       <w:pPr>
@@ -3586,8 +3568,6 @@
         </w:rPr>
         <w:t xml:space="preserve">а выдачи задания: </w:t>
       </w:r>
-      <w:bookmarkStart w:id="0" w:name="_GoBack"/>
-      <w:bookmarkEnd w:id="0"/>
       <w:r>
         <w:rPr>
           <w:rFonts w:eastAsia="Times New Roman"/>
@@ -11170,7 +11150,7 @@
 </file>
 
 <file path=customXml/itemProps1.xml><?xml version="1.0" encoding="utf-8"?>
-<ds:datastoreItem xmlns:ds="http://schemas.openxmlformats.org/officeDocument/2006/customXml" ds:itemID="{0BB1006E-3337-48F8-AD6E-0755B4408ADD}">
+<ds:datastoreItem xmlns:ds="http://schemas.openxmlformats.org/officeDocument/2006/customXml" ds:itemID="{BED5BAAE-AE09-4A9C-8EF8-03EFCF8AC940}">
   <ds:schemaRefs>
     <ds:schemaRef ds:uri="http://schemas.openxmlformats.org/officeDocument/2006/bibliography"/>
   </ds:schemaRefs>

</xml_diff>

<commit_message>
Added programm modules doc
</commit_message>
<xml_diff>
--- a/Docs/03.ЛЗ.docx
+++ b/Docs/03.ЛЗ.docx
@@ -1809,7 +1809,17 @@
           <w:szCs w:val="28"/>
           <w:lang w:eastAsia="ru-RU"/>
         </w:rPr>
-        <w:t>чертежей):</w:t>
+        <w:t>ч</w:t>
+      </w:r>
+      <w:bookmarkStart w:id="0" w:name="_GoBack"/>
+      <w:bookmarkEnd w:id="0"/>
+      <w:r>
+        <w:rPr>
+          <w:rFonts w:eastAsia="Times New Roman"/>
+          <w:szCs w:val="28"/>
+          <w:lang w:eastAsia="ru-RU"/>
+        </w:rPr>
+        <w:t>ертежей):</w:t>
       </w:r>
     </w:p>
     <w:p>
@@ -2367,7 +2377,7 @@
       <w:pPr>
         <w:widowControl w:val="0"/>
         <w:spacing w:line="240" w:lineRule="auto"/>
-        <w:ind w:left="360" w:firstLine="15"/>
+        <w:ind w:firstLine="15"/>
         <w:jc w:val="both"/>
         <w:rPr>
           <w:rFonts w:eastAsia="Times New Roman"/>
@@ -3711,8 +3721,6 @@
           <w:szCs w:val="28"/>
         </w:rPr>
       </w:pPr>
-      <w:bookmarkStart w:id="0" w:name="_GoBack"/>
-      <w:bookmarkEnd w:id="0"/>
     </w:p>
     <w:sectPr>
       <w:footerReference w:type="default" r:id="rId10"/>
@@ -10994,7 +11002,7 @@
 </file>
 
 <file path=customXml/itemProps1.xml><?xml version="1.0" encoding="utf-8"?>
-<ds:datastoreItem xmlns:ds="http://schemas.openxmlformats.org/officeDocument/2006/customXml" ds:itemID="{8551FBD5-CFB3-44B8-A95F-097672A30F40}">
+<ds:datastoreItem xmlns:ds="http://schemas.openxmlformats.org/officeDocument/2006/customXml" ds:itemID="{9759CED4-90B6-4BFB-8819-EE52E8D71230}">
   <ds:schemaRefs>
     <ds:schemaRef ds:uri="http://schemas.openxmlformats.org/officeDocument/2006/bibliography"/>
   </ds:schemaRefs>

</xml_diff>